<commit_message>
final commit with scripts included before deadline
</commit_message>
<xml_diff>
--- a/SQLs.docx
+++ b/SQLs.docx
@@ -2,82 +2,6 @@
 <file path=word/document.xml><?xml version="1.0" encoding="utf-8"?>
 <w:document xmlns:wpc="http://schemas.microsoft.com/office/word/2010/wordprocessingCanvas" xmlns:cx="http://schemas.microsoft.com/office/drawing/2014/chartex" xmlns:cx1="http://schemas.microsoft.com/office/drawing/2015/9/8/chartex" xmlns:cx2="http://schemas.microsoft.com/office/drawing/2015/10/21/chartex" xmlns:cx3="http://schemas.microsoft.com/office/drawing/2016/5/9/chartex" xmlns:cx4="http://schemas.microsoft.com/office/drawing/2016/5/10/chartex" xmlns:cx5="http://schemas.microsoft.com/office/drawing/2016/5/11/chartex" xmlns:cx6="http://schemas.microsoft.com/office/drawing/2016/5/12/chartex" xmlns:cx7="http://schemas.microsoft.com/office/drawing/2016/5/13/chartex" xmlns:cx8="http://schemas.microsoft.com/office/drawing/2016/5/14/chartex" xmlns:mc="http://schemas.openxmlformats.org/markup-compatibility/2006" xmlns:aink="http://schemas.microsoft.com/office/drawing/2016/ink" xmlns:am3d="http://schemas.microsoft.com/office/drawing/2017/model3d" xmlns:o="urn:schemas-microsoft-com:office:office" xmlns:oel="http://schemas.microsoft.com/office/2019/extlst" xmlns:r="http://schemas.openxmlformats.org/officeDocument/2006/relationships" xmlns:m="http://schemas.openxmlformats.org/officeDocument/2006/math" xmlns:v="urn:schemas-microsoft-com:vml" xmlns:wp14="http://schemas.microsoft.com/office/word/2010/wordprocessingDrawing" xmlns:wp="http://schemas.openxmlformats.org/drawingml/2006/wordprocessingDrawing" xmlns:w10="urn:schemas-microsoft-com:office:word" xmlns:w="http://schemas.openxmlformats.org/wordprocessingml/2006/main" xmlns:w14="http://schemas.microsoft.com/office/word/2010/wordml" xmlns:w15="http://schemas.microsoft.com/office/word/2012/wordml" xmlns:w16cex="http://schemas.microsoft.com/office/word/2018/wordml/cex" xmlns:w16cid="http://schemas.microsoft.com/office/word/2016/wordml/cid" xmlns:w16="http://schemas.microsoft.com/office/word/2018/wordml" xmlns:w16sdtdh="http://schemas.microsoft.com/office/word/2020/wordml/sdtdatahash" xmlns:w16se="http://schemas.microsoft.com/office/word/2015/wordml/symex" xmlns:wpg="http://schemas.microsoft.com/office/word/2010/wordprocessingGroup" xmlns:wpi="http://schemas.microsoft.com/office/word/2010/wordprocessingInk" xmlns:wne="http://schemas.microsoft.com/office/word/2006/wordml" xmlns:wps="http://schemas.microsoft.com/office/word/2010/wordprocessingShape" mc:Ignorable="w14 w15 w16se w16cid w16 w16cex w16sdtdh wp14">
   <w:body>
-    <w:p>
-      <w:pPr>
-        <w:rPr>
-          <w:lang w:val="fr-FR"/>
-        </w:rPr>
-      </w:pPr>
-      <w:r>
-        <w:rPr>
-          <w:lang w:val="fr-FR"/>
-        </w:rPr>
-        <w:t xml:space="preserve">Notes sur le </w:t>
-      </w:r>
-      <w:r>
-        <w:rPr>
-          <w:lang w:val="fr-FR"/>
-        </w:rPr>
-        <w:t>sujet SQL</w:t>
-      </w:r>
-      <w:r>
-        <w:rPr>
-          <w:lang w:val="fr-FR"/>
-        </w:rPr>
-        <w:t> :</w:t>
-      </w:r>
-    </w:p>
-    <w:p>
-      <w:pPr>
-        <w:rPr>
-          <w:lang w:val="fr-FR"/>
-        </w:rPr>
-      </w:pPr>
-    </w:p>
-    <w:p>
-      <w:pPr>
-        <w:rPr>
-          <w:lang w:val="fr-FR"/>
-        </w:rPr>
-      </w:pPr>
-      <w:r>
-        <w:rPr>
-          <w:lang w:val="fr-FR"/>
-        </w:rPr>
-        <w:t>Job 8.12 On nous demande de créer une variable departement_id alors que le premier e du mot n’est pas présent dans les autres tables ou le mot department est présent.</w:t>
-      </w:r>
-    </w:p>
-    <w:p>
-      <w:pPr>
-        <w:rPr>
-          <w:lang w:val="fr-FR"/>
-        </w:rPr>
-      </w:pPr>
-    </w:p>
-    <w:p>
-      <w:pPr>
-        <w:rPr>
-          <w:lang w:val="fr-FR"/>
-        </w:rPr>
-      </w:pPr>
-    </w:p>
-    <w:p>
-      <w:pPr>
-        <w:rPr>
-          <w:b/>
-          <w:bCs/>
-          <w:lang w:val="fr-FR"/>
-        </w:rPr>
-      </w:pPr>
-      <w:r>
-        <w:rPr>
-          <w:b/>
-          <w:bCs/>
-          <w:lang w:val="fr-FR"/>
-        </w:rPr>
-        <w:t>Veille … ZZZ</w:t>
-      </w:r>
-    </w:p>
     <w:p>
       <w:pPr>
         <w:rPr>
@@ -1720,7 +1644,21 @@
       </w:pPr>
     </w:p>
     <w:p>
-      <w:r>
+      <w:pPr>
+        <w:rPr>
+          <w:b/>
+          <w:bCs/>
+          <w:sz w:val="36"/>
+          <w:szCs w:val="36"/>
+        </w:rPr>
+      </w:pPr>
+      <w:r>
+        <w:rPr>
+          <w:b/>
+          <w:bCs/>
+          <w:sz w:val="36"/>
+          <w:szCs w:val="36"/>
+        </w:rPr>
         <w:t>Job 1 :</w:t>
       </w:r>
     </w:p>
@@ -8027,7 +7965,15 @@
         <w:t>Job 5</w:t>
       </w:r>
     </w:p>
-    <w:p/>
+    <w:p>
+      <w:pPr>
+        <w:rPr>
+          <w:b/>
+          <w:bCs/>
+          <w:lang w:val="fr-FR"/>
+        </w:rPr>
+      </w:pPr>
+    </w:p>
     <w:p>
       <w:pPr>
         <w:rPr>
@@ -13191,18 +13137,16 @@
           <w:color w:val="AAAAAA"/>
           <w:sz w:val="20"/>
           <w:szCs w:val="20"/>
-          <w:lang w:val="fr-FR"/>
-        </w:rPr>
-      </w:pPr>
-      <w:r>
-        <w:rPr>
-          <w:rFonts w:ascii="Courier New" w:hAnsi="Courier New" w:cs="Courier New"/>
-          <w:b/>
-          <w:bCs/>
-          <w:color w:val="739ECA"/>
-          <w:sz w:val="20"/>
-          <w:szCs w:val="20"/>
-          <w:lang w:val="fr-FR"/>
+        </w:rPr>
+      </w:pPr>
+      <w:r>
+        <w:rPr>
+          <w:rFonts w:ascii="Courier New" w:hAnsi="Courier New" w:cs="Courier New"/>
+          <w:b/>
+          <w:bCs/>
+          <w:color w:val="739ECA"/>
+          <w:sz w:val="20"/>
+          <w:szCs w:val="20"/>
         </w:rPr>
         <w:t>FROM</w:t>
       </w:r>
@@ -13212,17 +13156,15 @@
           <w:color w:val="AAAAAA"/>
           <w:sz w:val="20"/>
           <w:szCs w:val="20"/>
-          <w:lang w:val="fr-FR"/>
-        </w:rPr>
-        <w:t xml:space="preserve"> </w:t>
-      </w:r>
-      <w:r>
-        <w:rPr>
-          <w:rFonts w:ascii="Courier New" w:hAnsi="Courier New" w:cs="Courier New"/>
-          <w:color w:val="9E9E9E"/>
-          <w:sz w:val="20"/>
-          <w:szCs w:val="20"/>
-          <w:lang w:val="fr-FR"/>
+        </w:rPr>
+        <w:t xml:space="preserve"> </w:t>
+      </w:r>
+      <w:r>
+        <w:rPr>
+          <w:rFonts w:ascii="Courier New" w:hAnsi="Courier New" w:cs="Courier New"/>
+          <w:color w:val="9E9E9E"/>
+          <w:sz w:val="20"/>
+          <w:szCs w:val="20"/>
         </w:rPr>
         <w:t>goal</w:t>
       </w:r>
@@ -13237,18 +13179,16 @@
           <w:color w:val="AAAAAA"/>
           <w:sz w:val="20"/>
           <w:szCs w:val="20"/>
-          <w:lang w:val="fr-FR"/>
-        </w:rPr>
-      </w:pPr>
-      <w:r>
-        <w:rPr>
-          <w:rFonts w:ascii="Courier New" w:hAnsi="Courier New" w:cs="Courier New"/>
-          <w:b/>
-          <w:bCs/>
-          <w:color w:val="739ECA"/>
-          <w:sz w:val="20"/>
-          <w:szCs w:val="20"/>
-          <w:lang w:val="fr-FR"/>
+        </w:rPr>
+      </w:pPr>
+      <w:r>
+        <w:rPr>
+          <w:rFonts w:ascii="Courier New" w:hAnsi="Courier New" w:cs="Courier New"/>
+          <w:b/>
+          <w:bCs/>
+          <w:color w:val="739ECA"/>
+          <w:sz w:val="20"/>
+          <w:szCs w:val="20"/>
         </w:rPr>
         <w:t>WHERE</w:t>
       </w:r>
@@ -13258,7 +13198,6 @@
           <w:color w:val="AAAAAA"/>
           <w:sz w:val="20"/>
           <w:szCs w:val="20"/>
-          <w:lang w:val="fr-FR"/>
         </w:rPr>
         <w:t xml:space="preserve"> </w:t>
       </w:r>
@@ -13270,7 +13209,6 @@
           <w:color w:val="C1AA6C"/>
           <w:sz w:val="20"/>
           <w:szCs w:val="20"/>
-          <w:lang w:val="fr-FR"/>
         </w:rPr>
         <w:t>TRIM</w:t>
       </w:r>
@@ -13280,7 +13218,6 @@
           <w:color w:val="AAAAAA"/>
           <w:sz w:val="20"/>
           <w:szCs w:val="20"/>
-          <w:lang w:val="fr-FR"/>
         </w:rPr>
         <w:t>(</w:t>
       </w:r>
@@ -13290,7 +13227,6 @@
           <w:color w:val="9E9E9E"/>
           <w:sz w:val="20"/>
           <w:szCs w:val="20"/>
-          <w:lang w:val="fr-FR"/>
         </w:rPr>
         <w:t>teamid</w:t>
       </w:r>
@@ -13300,7 +13236,6 @@
           <w:color w:val="AAAAAA"/>
           <w:sz w:val="20"/>
           <w:szCs w:val="20"/>
-          <w:lang w:val="fr-FR"/>
         </w:rPr>
         <w:t xml:space="preserve">) = </w:t>
       </w:r>
@@ -13310,18 +13245,11 @@
           <w:color w:val="CAC580"/>
           <w:sz w:val="20"/>
           <w:szCs w:val="20"/>
-          <w:lang w:val="fr-FR"/>
         </w:rPr>
         <w:t>'GER'</w:t>
       </w:r>
     </w:p>
-    <w:p>
-      <w:pPr>
-        <w:rPr>
-          <w:lang w:val="fr-FR"/>
-        </w:rPr>
-      </w:pPr>
-    </w:p>
+    <w:p/>
     <w:p>
       <w:pPr>
         <w:rPr>
@@ -19020,6 +18948,11 @@
       </w:r>
     </w:p>
     <w:p>
+      <w:pPr>
+        <w:rPr>
+          <w:lang w:val="fr-FR"/>
+        </w:rPr>
+      </w:pPr>
       <w:r>
         <w:rPr>
           <w:rFonts w:ascii="Courier New" w:hAnsi="Courier New" w:cs="Courier New"/>
@@ -19029,6 +18962,7 @@
           <w:sz w:val="20"/>
           <w:szCs w:val="20"/>
           <w:shd w:val="clear" w:color="auto" w:fill="2F2F2F"/>
+          <w:lang w:val="fr-FR"/>
         </w:rPr>
         <w:t>INSERT</w:t>
       </w:r>
@@ -19039,6 +18973,7 @@
           <w:sz w:val="20"/>
           <w:szCs w:val="20"/>
           <w:shd w:val="clear" w:color="auto" w:fill="2F2F2F"/>
+          <w:lang w:val="fr-FR"/>
         </w:rPr>
         <w:t xml:space="preserve"> </w:t>
       </w:r>
@@ -19051,6 +18986,7 @@
           <w:sz w:val="20"/>
           <w:szCs w:val="20"/>
           <w:shd w:val="clear" w:color="auto" w:fill="2F2F2F"/>
+          <w:lang w:val="fr-FR"/>
         </w:rPr>
         <w:t>INTO</w:t>
       </w:r>
@@ -19061,6 +18997,7 @@
           <w:sz w:val="20"/>
           <w:szCs w:val="20"/>
           <w:shd w:val="clear" w:color="auto" w:fill="2F2F2F"/>
+          <w:lang w:val="fr-FR"/>
         </w:rPr>
         <w:t xml:space="preserve"> </w:t>
       </w:r>
@@ -19071,6 +19008,7 @@
           <w:sz w:val="20"/>
           <w:szCs w:val="20"/>
           <w:shd w:val="clear" w:color="auto" w:fill="2F2F2F"/>
+          <w:lang w:val="fr-FR"/>
         </w:rPr>
         <w:t>Employees</w:t>
       </w:r>
@@ -19081,6 +19019,7 @@
           <w:sz w:val="20"/>
           <w:szCs w:val="20"/>
           <w:shd w:val="clear" w:color="auto" w:fill="2F2F2F"/>
+          <w:lang w:val="fr-FR"/>
         </w:rPr>
         <w:t xml:space="preserve"> </w:t>
       </w:r>
@@ -19093,6 +19032,7 @@
           <w:sz w:val="20"/>
           <w:szCs w:val="20"/>
           <w:shd w:val="clear" w:color="auto" w:fill="2F2F2F"/>
+          <w:lang w:val="fr-FR"/>
         </w:rPr>
         <w:t>VALUES</w:t>
       </w:r>
@@ -19103,6 +19043,7 @@
           <w:sz w:val="20"/>
           <w:szCs w:val="20"/>
           <w:shd w:val="clear" w:color="auto" w:fill="2F2F2F"/>
+          <w:lang w:val="fr-FR"/>
         </w:rPr>
         <w:t>(</w:t>
       </w:r>
@@ -19113,6 +19054,7 @@
           <w:sz w:val="20"/>
           <w:szCs w:val="20"/>
           <w:shd w:val="clear" w:color="auto" w:fill="2F2F2F"/>
+          <w:lang w:val="fr-FR"/>
         </w:rPr>
         <w:t>9</w:t>
       </w:r>
@@ -19123,6 +19065,7 @@
           <w:sz w:val="20"/>
           <w:szCs w:val="20"/>
           <w:shd w:val="clear" w:color="auto" w:fill="2F2F2F"/>
+          <w:lang w:val="fr-FR"/>
         </w:rPr>
         <w:t xml:space="preserve">, </w:t>
       </w:r>
@@ -19133,6 +19076,7 @@
           <w:sz w:val="20"/>
           <w:szCs w:val="20"/>
           <w:shd w:val="clear" w:color="auto" w:fill="2F2F2F"/>
+          <w:lang w:val="fr-FR"/>
         </w:rPr>
         <w:t>'Emilia'</w:t>
       </w:r>
@@ -19143,6 +19087,7 @@
           <w:sz w:val="20"/>
           <w:szCs w:val="20"/>
           <w:shd w:val="clear" w:color="auto" w:fill="2F2F2F"/>
+          <w:lang w:val="fr-FR"/>
         </w:rPr>
         <w:t xml:space="preserve">, </w:t>
       </w:r>
@@ -19153,6 +19098,7 @@
           <w:sz w:val="20"/>
           <w:szCs w:val="20"/>
           <w:shd w:val="clear" w:color="auto" w:fill="2F2F2F"/>
+          <w:lang w:val="fr-FR"/>
         </w:rPr>
         <w:t>'Clark'</w:t>
       </w:r>
@@ -19163,6 +19109,7 @@
           <w:sz w:val="20"/>
           <w:szCs w:val="20"/>
           <w:shd w:val="clear" w:color="auto" w:fill="2F2F2F"/>
+          <w:lang w:val="fr-FR"/>
         </w:rPr>
         <w:t xml:space="preserve">, </w:t>
       </w:r>
@@ -19173,6 +19120,7 @@
           <w:sz w:val="20"/>
           <w:szCs w:val="20"/>
           <w:shd w:val="clear" w:color="auto" w:fill="2F2F2F"/>
+          <w:lang w:val="fr-FR"/>
         </w:rPr>
         <w:t>'1986-01-12'</w:t>
       </w:r>
@@ -19183,6 +19131,7 @@
           <w:sz w:val="20"/>
           <w:szCs w:val="20"/>
           <w:shd w:val="clear" w:color="auto" w:fill="2F2F2F"/>
+          <w:lang w:val="fr-FR"/>
         </w:rPr>
         <w:t xml:space="preserve">, </w:t>
       </w:r>
@@ -19193,6 +19142,7 @@
           <w:sz w:val="20"/>
           <w:szCs w:val="20"/>
           <w:shd w:val="clear" w:color="auto" w:fill="2F2F2F"/>
+          <w:lang w:val="fr-FR"/>
         </w:rPr>
         <w:t>'HR Manager'</w:t>
       </w:r>
@@ -19203,6 +19153,7 @@
           <w:sz w:val="20"/>
           <w:szCs w:val="20"/>
           <w:shd w:val="clear" w:color="auto" w:fill="2F2F2F"/>
+          <w:lang w:val="fr-FR"/>
         </w:rPr>
         <w:t xml:space="preserve">, </w:t>
       </w:r>
@@ -19213,6 +19164,7 @@
           <w:sz w:val="20"/>
           <w:szCs w:val="20"/>
           <w:shd w:val="clear" w:color="auto" w:fill="2F2F2F"/>
+          <w:lang w:val="fr-FR"/>
         </w:rPr>
         <w:t>3</w:t>
       </w:r>
@@ -19223,6 +19175,7 @@
           <w:sz w:val="20"/>
           <w:szCs w:val="20"/>
           <w:shd w:val="clear" w:color="auto" w:fill="2F2F2F"/>
+          <w:lang w:val="fr-FR"/>
         </w:rPr>
         <w:t>)</w:t>
       </w:r>
@@ -26188,53 +26141,6 @@
     </w:p>
     <w:p>
       <w:pPr>
-        <w:rPr>
-          <w:lang w:val="fr-FR"/>
-        </w:rPr>
-      </w:pPr>
-    </w:p>
-    <w:p>
-      <w:pPr>
-        <w:rPr>
-          <w:lang w:val="fr-FR"/>
-        </w:rPr>
-      </w:pPr>
-    </w:p>
-    <w:p>
-      <w:pPr>
-        <w:rPr>
-          <w:lang w:val="fr-FR"/>
-        </w:rPr>
-      </w:pPr>
-    </w:p>
-    <w:p>
-      <w:pPr>
-        <w:rPr>
-          <w:b/>
-          <w:bCs/>
-          <w:sz w:val="44"/>
-          <w:szCs w:val="44"/>
-        </w:rPr>
-      </w:pPr>
-      <w:r>
-        <w:rPr>
-          <w:b/>
-          <w:bCs/>
-          <w:sz w:val="44"/>
-          <w:szCs w:val="44"/>
-        </w:rPr>
-        <w:t>Big job : Calculateur d’Empreinte Carbone</w:t>
-      </w:r>
-    </w:p>
-    <w:p>
-      <w:pPr>
-        <w:rPr>
-          <w:lang w:val="fr-FR"/>
-        </w:rPr>
-      </w:pPr>
-    </w:p>
-    <w:p>
-      <w:pPr>
         <w:tabs>
           <w:tab w:val="left" w:pos="2308"/>
         </w:tabs>
@@ -26242,6 +26148,32 @@
           <w:lang w:val="fr-FR"/>
         </w:rPr>
       </w:pPr>
+    </w:p>
+    <w:p>
+      <w:pPr>
+        <w:tabs>
+          <w:tab w:val="left" w:pos="2308"/>
+        </w:tabs>
+        <w:rPr>
+          <w:lang w:val="fr-FR"/>
+        </w:rPr>
+      </w:pPr>
+    </w:p>
+    <w:p>
+      <w:pPr>
+        <w:tabs>
+          <w:tab w:val="left" w:pos="2308"/>
+        </w:tabs>
+        <w:rPr>
+          <w:lang w:val="fr-FR"/>
+        </w:rPr>
+      </w:pPr>
+      <w:r>
+        <w:rPr>
+          <w:lang w:val="fr-FR"/>
+        </w:rPr>
+        <w:t>Big Job (10 Voir App)</w:t>
+      </w:r>
     </w:p>
     <w:sectPr>
       <w:pgSz w:w="11906" w:h="16838"/>

</xml_diff>